<commit_message>
Refactoring controllers and routes
</commit_message>
<xml_diff>
--- a/Plans/DB relationship plan.docx
+++ b/Plans/DB relationship plan.docx
@@ -4,6 +4,9 @@
   <w:body>
     <w:p>
       <w:r>
+        <w:rPr>
+          <w:noProof/>
+        </w:rPr>
         <w:drawing>
           <wp:inline distT="0" distB="0" distL="0" distR="0" wp14:anchorId="30B1E9D5" wp14:editId="34646B31">
             <wp:extent cx="4938188" cy="4610500"/>
@@ -41,11 +44,14 @@
         </w:drawing>
       </w:r>
       <w:r>
+        <w:rPr>
+          <w:noProof/>
+        </w:rPr>
         <w:drawing>
-          <wp:inline distT="0" distB="0" distL="0" distR="0" wp14:anchorId="0D007D18" wp14:editId="66CBB412">
-            <wp:extent cx="4176122" cy="1089754"/>
-            <wp:effectExtent l="0" t="0" r="0" b="0"/>
-            <wp:docPr id="339054915" name="Picture 1" descr="A white box with black text&#10;&#10;Description automatically generated"/>
+          <wp:inline distT="0" distB="0" distL="0" distR="0" wp14:anchorId="50D0FF80" wp14:editId="7CE6A843">
+            <wp:extent cx="3177815" cy="1082134"/>
+            <wp:effectExtent l="0" t="0" r="3810" b="3810"/>
+            <wp:docPr id="1508596797" name="Picture 1" descr="A screenshot of a computer&#10;&#10;Description automatically generated"/>
             <wp:cNvGraphicFramePr>
               <a:graphicFrameLocks xmlns:a="http://schemas.openxmlformats.org/drawingml/2006/main" noChangeAspect="1"/>
             </wp:cNvGraphicFramePr>
@@ -53,7 +59,7 @@
               <a:graphicData uri="http://schemas.openxmlformats.org/drawingml/2006/picture">
                 <pic:pic xmlns:pic="http://schemas.openxmlformats.org/drawingml/2006/picture">
                   <pic:nvPicPr>
-                    <pic:cNvPr id="339054915" name="Picture 1" descr="A white box with black text&#10;&#10;Description automatically generated"/>
+                    <pic:cNvPr id="1508596797" name="Picture 1" descr="A screenshot of a computer&#10;&#10;Description automatically generated"/>
                     <pic:cNvPicPr/>
                   </pic:nvPicPr>
                   <pic:blipFill>
@@ -65,7 +71,7 @@
                   <pic:spPr>
                     <a:xfrm>
                       <a:off x="0" y="0"/>
-                      <a:ext cx="4176122" cy="1089754"/>
+                      <a:ext cx="3177815" cy="1082134"/>
                     </a:xfrm>
                     <a:prstGeom prst="rect">
                       <a:avLst/>
@@ -80,6 +86,9 @@
     </w:p>
     <w:p>
       <w:r>
+        <w:rPr>
+          <w:noProof/>
+        </w:rPr>
         <w:lastRenderedPageBreak/>
         <w:drawing>
           <wp:inline distT="0" distB="0" distL="0" distR="0" wp14:anchorId="62154868" wp14:editId="65879EF6">
@@ -118,10 +127,13 @@
         </w:drawing>
       </w:r>
       <w:r>
+        <w:rPr>
+          <w:noProof/>
+        </w:rPr>
         <w:drawing>
-          <wp:inline distT="0" distB="0" distL="0" distR="0" wp14:anchorId="2633E36C" wp14:editId="2FA87D61">
-            <wp:extent cx="2872989" cy="823031"/>
-            <wp:effectExtent l="0" t="0" r="3810" b="0"/>
+          <wp:inline distT="0" distB="0" distL="0" distR="0" wp14:anchorId="2633E36C" wp14:editId="31E666CC">
+            <wp:extent cx="4588404" cy="1314450"/>
+            <wp:effectExtent l="0" t="0" r="3175" b="0"/>
             <wp:docPr id="1498233282" name="Picture 1" descr="A screen shot of a computer&#10;&#10;Description automatically generated"/>
             <wp:cNvGraphicFramePr>
               <a:graphicFrameLocks xmlns:a="http://schemas.openxmlformats.org/drawingml/2006/main" noChangeAspect="1"/>
@@ -142,7 +154,7 @@
                   <pic:spPr>
                     <a:xfrm>
                       <a:off x="0" y="0"/>
-                      <a:ext cx="2872989" cy="823031"/>
+                      <a:ext cx="4589343" cy="1314719"/>
                     </a:xfrm>
                     <a:prstGeom prst="rect">
                       <a:avLst/>

</xml_diff>